<commit_message>
Installatiehandleiding - installatie CentOS + Glassfish
</commit_message>
<xml_diff>
--- a/Analyse/Software-Analyse.docx
+++ b/Analyse/Software-Analyse.docx
@@ -12661,8 +12661,6 @@
         <w:lastRenderedPageBreak/>
         <w:t>Wanneer het installatieproces voltooid is, is het belangrijk om de cd te verwijderen vooraleer opnieuw op te starten. Klik vervolgens op herstarten.</w:t>
       </w:r>
-      <w:bookmarkStart w:id="25" w:name="_GoBack"/>
-      <w:bookmarkEnd w:id="25"/>
     </w:p>
     <w:p>
       <w:r>
@@ -12722,14 +12720,1560 @@
         <w:t>CentOS</w:t>
       </w:r>
     </w:p>
+    <w:p>
+      <w:r>
+        <w:t>Het installeren van CentOS is gelijklopend met de installatie van Fedora</w:t>
+      </w:r>
+      <w:r>
+        <w:t>, dit omdat beide besturingssystemen ontwikkeld zijn door dezelfde ontwikkelaar namelijk Red Hat</w:t>
+      </w:r>
+      <w:r>
+        <w:t xml:space="preserve">. Op het moment van schrijven is de huidige versie CentOS 7. Deze is te downloaden via centos.org. Hier moet de keuze gemaakt worden tussen de minimal ISO, de dvd ISO en de full ISO. De dvd ISO is het meest geschikt voor dit project maar indien </w:t>
+      </w:r>
+      <w:r>
+        <w:t xml:space="preserve">de beheerder van dit toestel verkiest om zelf de packages te installeren die vereist zijn, is de minimal ISO een oplossing. De controle indien het toestel 32- of 64-bit is, is niet aan de orde om er tijdens de installatie een controle uitgevoerd wordt om welk type toestel het gaat. Afhankelijk van de processor wordt de juiste versie geïnstalleerd. </w:t>
+      </w:r>
+    </w:p>
+    <w:p>
+      <w:r>
+        <w:t xml:space="preserve">Wanneer de software opgestart wordt </w:t>
+      </w:r>
+      <w:r>
+        <w:t>gevraagd indien de gebruiker de software wil installeren of in demo wil runnen. Installatie is de optie die gekozen moet worden.</w:t>
+      </w:r>
+    </w:p>
+    <w:p>
+      <w:r>
+        <w:rPr>
+          <w:noProof/>
+          <w:lang w:eastAsia="nl-BE"/>
+        </w:rPr>
+        <w:drawing>
+          <wp:inline distT="0" distB="0" distL="0" distR="0">
+            <wp:extent cx="4686954" cy="2219635"/>
+            <wp:effectExtent l="0" t="0" r="0" b="9525"/>
+            <wp:docPr id="60" name="Afbeelding 60"/>
+            <wp:cNvGraphicFramePr>
+              <a:graphicFrameLocks xmlns:a="http://schemas.openxmlformats.org/drawingml/2006/main" noChangeAspect="1"/>
+            </wp:cNvGraphicFramePr>
+            <a:graphic xmlns:a="http://schemas.openxmlformats.org/drawingml/2006/main">
+              <a:graphicData uri="http://schemas.openxmlformats.org/drawingml/2006/picture">
+                <pic:pic xmlns:pic="http://schemas.openxmlformats.org/drawingml/2006/picture">
+                  <pic:nvPicPr>
+                    <pic:cNvPr id="60" name="ScreenShot008.png"/>
+                    <pic:cNvPicPr/>
+                  </pic:nvPicPr>
+                  <pic:blipFill>
+                    <a:blip r:embed="rId63">
+                      <a:extLst>
+                        <a:ext uri="{28A0092B-C50C-407E-A947-70E740481C1C}">
+                          <a14:useLocalDpi xmlns:a14="http://schemas.microsoft.com/office/drawing/2010/main" val="0"/>
+                        </a:ext>
+                      </a:extLst>
+                    </a:blip>
+                    <a:stretch>
+                      <a:fillRect/>
+                    </a:stretch>
+                  </pic:blipFill>
+                  <pic:spPr>
+                    <a:xfrm>
+                      <a:off x="0" y="0"/>
+                      <a:ext cx="4686954" cy="2219635"/>
+                    </a:xfrm>
+                    <a:prstGeom prst="rect">
+                      <a:avLst/>
+                    </a:prstGeom>
+                  </pic:spPr>
+                </pic:pic>
+              </a:graphicData>
+            </a:graphic>
+          </wp:inline>
+        </w:drawing>
+      </w:r>
+    </w:p>
+    <w:p>
+      <w:r>
+        <w:t>Het vervolg van de installatie gebeurt op een grafische manier. Eerst moet een taal geselecteerd worden waarin het installatieproces zal verlopen. Na de selectie van de taal klikt met rechtsonder op doorgaan.</w:t>
+      </w:r>
+    </w:p>
+    <w:p>
+      <w:r>
+        <w:rPr>
+          <w:noProof/>
+          <w:lang w:eastAsia="nl-BE"/>
+        </w:rPr>
+        <w:lastRenderedPageBreak/>
+        <w:drawing>
+          <wp:inline distT="0" distB="0" distL="0" distR="0">
+            <wp:extent cx="3579644" cy="2732477"/>
+            <wp:effectExtent l="0" t="0" r="1905" b="0"/>
+            <wp:docPr id="196" name="Afbeelding 196"/>
+            <wp:cNvGraphicFramePr>
+              <a:graphicFrameLocks xmlns:a="http://schemas.openxmlformats.org/drawingml/2006/main" noChangeAspect="1"/>
+            </wp:cNvGraphicFramePr>
+            <a:graphic xmlns:a="http://schemas.openxmlformats.org/drawingml/2006/main">
+              <a:graphicData uri="http://schemas.openxmlformats.org/drawingml/2006/picture">
+                <pic:pic xmlns:pic="http://schemas.openxmlformats.org/drawingml/2006/picture">
+                  <pic:nvPicPr>
+                    <pic:cNvPr id="196" name="ScreenShot009.png"/>
+                    <pic:cNvPicPr/>
+                  </pic:nvPicPr>
+                  <pic:blipFill>
+                    <a:blip r:embed="rId64" cstate="print">
+                      <a:extLst>
+                        <a:ext uri="{28A0092B-C50C-407E-A947-70E740481C1C}">
+                          <a14:useLocalDpi xmlns:a14="http://schemas.microsoft.com/office/drawing/2010/main" val="0"/>
+                        </a:ext>
+                      </a:extLst>
+                    </a:blip>
+                    <a:stretch>
+                      <a:fillRect/>
+                    </a:stretch>
+                  </pic:blipFill>
+                  <pic:spPr>
+                    <a:xfrm>
+                      <a:off x="0" y="0"/>
+                      <a:ext cx="3603980" cy="2751054"/>
+                    </a:xfrm>
+                    <a:prstGeom prst="rect">
+                      <a:avLst/>
+                    </a:prstGeom>
+                  </pic:spPr>
+                </pic:pic>
+              </a:graphicData>
+            </a:graphic>
+          </wp:inline>
+        </w:drawing>
+      </w:r>
+    </w:p>
+    <w:p>
+      <w:r>
+        <w:t>Het volgende scherm biedt een overzicht aan van alle mogelijke installatieopties. Onder het submenu van lokalisatie staan heel wat algemene instellingen omtrent toetsenbord, taal, datum &amp; tijd. Deze instellingen worden vaak via het netwerk al reeds ingesteld. De kans is groot dat de juiste opties al geselecteerd zijn.</w:t>
+      </w:r>
+    </w:p>
+    <w:p>
+      <w:r>
+        <w:t>Onder het submenu software moet wel wat gewijzigd worden. Klik hier op software selectie.</w:t>
+      </w:r>
+    </w:p>
+    <w:p>
+      <w:r>
+        <w:rPr>
+          <w:noProof/>
+          <w:lang w:eastAsia="nl-BE"/>
+        </w:rPr>
+        <w:drawing>
+          <wp:inline distT="0" distB="0" distL="0" distR="0" wp14:anchorId="6A8EF3C5" wp14:editId="092AB1CC">
+            <wp:extent cx="5760720" cy="4314825"/>
+            <wp:effectExtent l="0" t="0" r="0" b="9525"/>
+            <wp:docPr id="200" name="Afbeelding 200"/>
+            <wp:cNvGraphicFramePr>
+              <a:graphicFrameLocks xmlns:a="http://schemas.openxmlformats.org/drawingml/2006/main" noChangeAspect="1"/>
+            </wp:cNvGraphicFramePr>
+            <a:graphic xmlns:a="http://schemas.openxmlformats.org/drawingml/2006/main">
+              <a:graphicData uri="http://schemas.openxmlformats.org/drawingml/2006/picture">
+                <pic:pic xmlns:pic="http://schemas.openxmlformats.org/drawingml/2006/picture">
+                  <pic:nvPicPr>
+                    <pic:cNvPr id="200" name="ScreenShot013.png"/>
+                    <pic:cNvPicPr/>
+                  </pic:nvPicPr>
+                  <pic:blipFill>
+                    <a:blip r:embed="rId65">
+                      <a:extLst>
+                        <a:ext uri="{28A0092B-C50C-407E-A947-70E740481C1C}">
+                          <a14:useLocalDpi xmlns:a14="http://schemas.microsoft.com/office/drawing/2010/main" val="0"/>
+                        </a:ext>
+                      </a:extLst>
+                    </a:blip>
+                    <a:stretch>
+                      <a:fillRect/>
+                    </a:stretch>
+                  </pic:blipFill>
+                  <pic:spPr>
+                    <a:xfrm>
+                      <a:off x="0" y="0"/>
+                      <a:ext cx="5760720" cy="4314825"/>
+                    </a:xfrm>
+                    <a:prstGeom prst="rect">
+                      <a:avLst/>
+                    </a:prstGeom>
+                  </pic:spPr>
+                </pic:pic>
+              </a:graphicData>
+            </a:graphic>
+          </wp:inline>
+        </w:drawing>
+      </w:r>
+    </w:p>
+    <w:p>
+      <w:r>
+        <w:t>Standaard wordt een minimale installatie voorgesteld, deze kan gewijzigd worden naar een infrastructure</w:t>
+      </w:r>
+      <w:r>
+        <w:t xml:space="preserve"> server met de add-ons optie MariaDB Database Server in de rechter kolom. MariaDB is nodig voor het opzetten van een database om de gegevens te bewaren die het </w:t>
+      </w:r>
+      <w:r>
+        <w:t xml:space="preserve">project genereert. Indien er gebruik gemaakt wordt van een externe database (bijvoorbeeld op een ander toestel) of een </w:t>
+      </w:r>
+      <w:r>
+        <w:lastRenderedPageBreak/>
+        <w:t>ander type database, moet deze optie niet geselecteerd worden. Vervolgens klikt met linksboven op klaar.</w:t>
+      </w:r>
+    </w:p>
+    <w:p>
+      <w:r>
+        <w:rPr>
+          <w:noProof/>
+          <w:lang w:eastAsia="nl-BE"/>
+        </w:rPr>
+        <w:drawing>
+          <wp:inline distT="0" distB="0" distL="0" distR="0" wp14:anchorId="7599E1B0" wp14:editId="311E57FE">
+            <wp:extent cx="5760720" cy="1681480"/>
+            <wp:effectExtent l="0" t="0" r="0" b="0"/>
+            <wp:docPr id="204" name="Afbeelding 204"/>
+            <wp:cNvGraphicFramePr>
+              <a:graphicFrameLocks xmlns:a="http://schemas.openxmlformats.org/drawingml/2006/main" noChangeAspect="1"/>
+            </wp:cNvGraphicFramePr>
+            <a:graphic xmlns:a="http://schemas.openxmlformats.org/drawingml/2006/main">
+              <a:graphicData uri="http://schemas.openxmlformats.org/drawingml/2006/picture">
+                <pic:pic xmlns:pic="http://schemas.openxmlformats.org/drawingml/2006/picture">
+                  <pic:nvPicPr>
+                    <pic:cNvPr id="1" name=""/>
+                    <pic:cNvPicPr/>
+                  </pic:nvPicPr>
+                  <pic:blipFill>
+                    <a:blip r:embed="rId66"/>
+                    <a:stretch>
+                      <a:fillRect/>
+                    </a:stretch>
+                  </pic:blipFill>
+                  <pic:spPr>
+                    <a:xfrm>
+                      <a:off x="0" y="0"/>
+                      <a:ext cx="5760720" cy="1681480"/>
+                    </a:xfrm>
+                    <a:prstGeom prst="rect">
+                      <a:avLst/>
+                    </a:prstGeom>
+                  </pic:spPr>
+                </pic:pic>
+              </a:graphicData>
+            </a:graphic>
+          </wp:inline>
+        </w:drawing>
+      </w:r>
+    </w:p>
+    <w:p>
+      <w:r>
+        <w:t>Terug bij het overzichtsmenu gekomen staat een waarschuwing bij bestemming van de installatie onder het submenu systeem. Wanneer met hier op klikt hoeft enkel de harde schijf geselecteerd te worden. Voor het aanmaken en configureren van partities, opstartprocedures,… zal de installer zelf zorgen. Vervolgens klikt met op klaar.</w:t>
+      </w:r>
+    </w:p>
+    <w:p>
+      <w:r>
+        <w:rPr>
+          <w:noProof/>
+          <w:lang w:eastAsia="nl-BE"/>
+        </w:rPr>
+        <w:drawing>
+          <wp:inline distT="0" distB="0" distL="0" distR="0">
+            <wp:extent cx="5760720" cy="4307840"/>
+            <wp:effectExtent l="0" t="0" r="0" b="0"/>
+            <wp:docPr id="198" name="Afbeelding 198"/>
+            <wp:cNvGraphicFramePr>
+              <a:graphicFrameLocks xmlns:a="http://schemas.openxmlformats.org/drawingml/2006/main" noChangeAspect="1"/>
+            </wp:cNvGraphicFramePr>
+            <a:graphic xmlns:a="http://schemas.openxmlformats.org/drawingml/2006/main">
+              <a:graphicData uri="http://schemas.openxmlformats.org/drawingml/2006/picture">
+                <pic:pic xmlns:pic="http://schemas.openxmlformats.org/drawingml/2006/picture">
+                  <pic:nvPicPr>
+                    <pic:cNvPr id="198" name="ScreenShot011.png"/>
+                    <pic:cNvPicPr/>
+                  </pic:nvPicPr>
+                  <pic:blipFill>
+                    <a:blip r:embed="rId67">
+                      <a:extLst>
+                        <a:ext uri="{28A0092B-C50C-407E-A947-70E740481C1C}">
+                          <a14:useLocalDpi xmlns:a14="http://schemas.microsoft.com/office/drawing/2010/main" val="0"/>
+                        </a:ext>
+                      </a:extLst>
+                    </a:blip>
+                    <a:stretch>
+                      <a:fillRect/>
+                    </a:stretch>
+                  </pic:blipFill>
+                  <pic:spPr>
+                    <a:xfrm>
+                      <a:off x="0" y="0"/>
+                      <a:ext cx="5760720" cy="4307840"/>
+                    </a:xfrm>
+                    <a:prstGeom prst="rect">
+                      <a:avLst/>
+                    </a:prstGeom>
+                  </pic:spPr>
+                </pic:pic>
+              </a:graphicData>
+            </a:graphic>
+          </wp:inline>
+        </w:drawing>
+      </w:r>
+    </w:p>
+    <w:p>
+      <w:r>
+        <w:t>Terug bij het overzicht aangekomen wordt onderaan geklikt op begin installatie. Tijdens de installatie is het handig om het root wachtwoord in te stellen. Dit is het wachtwoord voor de administrator zoals deze in Windows genoemd wordt. Een extra gebruiker aanmaken is momenteel niet nodig.</w:t>
+      </w:r>
+    </w:p>
     <w:p/>
     <w:p>
+      <w:r>
+        <w:rPr>
+          <w:noProof/>
+          <w:lang w:eastAsia="nl-BE"/>
+        </w:rPr>
+        <w:lastRenderedPageBreak/>
+        <w:drawing>
+          <wp:inline distT="0" distB="0" distL="0" distR="0">
+            <wp:extent cx="5760720" cy="4335780"/>
+            <wp:effectExtent l="0" t="0" r="0" b="7620"/>
+            <wp:docPr id="201" name="Afbeelding 201"/>
+            <wp:cNvGraphicFramePr>
+              <a:graphicFrameLocks xmlns:a="http://schemas.openxmlformats.org/drawingml/2006/main" noChangeAspect="1"/>
+            </wp:cNvGraphicFramePr>
+            <a:graphic xmlns:a="http://schemas.openxmlformats.org/drawingml/2006/main">
+              <a:graphicData uri="http://schemas.openxmlformats.org/drawingml/2006/picture">
+                <pic:pic xmlns:pic="http://schemas.openxmlformats.org/drawingml/2006/picture">
+                  <pic:nvPicPr>
+                    <pic:cNvPr id="201" name="ScreenShot014.png"/>
+                    <pic:cNvPicPr/>
+                  </pic:nvPicPr>
+                  <pic:blipFill>
+                    <a:blip r:embed="rId68">
+                      <a:extLst>
+                        <a:ext uri="{28A0092B-C50C-407E-A947-70E740481C1C}">
+                          <a14:useLocalDpi xmlns:a14="http://schemas.microsoft.com/office/drawing/2010/main" val="0"/>
+                        </a:ext>
+                      </a:extLst>
+                    </a:blip>
+                    <a:stretch>
+                      <a:fillRect/>
+                    </a:stretch>
+                  </pic:blipFill>
+                  <pic:spPr>
+                    <a:xfrm>
+                      <a:off x="0" y="0"/>
+                      <a:ext cx="5760720" cy="4335780"/>
+                    </a:xfrm>
+                    <a:prstGeom prst="rect">
+                      <a:avLst/>
+                    </a:prstGeom>
+                  </pic:spPr>
+                </pic:pic>
+              </a:graphicData>
+            </a:graphic>
+          </wp:inline>
+        </w:drawing>
+      </w:r>
+    </w:p>
+    <w:p>
+      <w:r>
+        <w:t>Wanneer de installatie ten einde is, is het belangrijk om eerst de cd uit te werpen vooraleer te klikken op herstarten, dit zal voorkomen dat de server opstart vanaf de cd en die de demo van CentOS zal laden.</w:t>
+      </w:r>
+    </w:p>
+    <w:p>
+      <w:r>
+        <w:rPr>
+          <w:noProof/>
+          <w:lang w:eastAsia="nl-BE"/>
+        </w:rPr>
+        <w:drawing>
+          <wp:inline distT="0" distB="0" distL="0" distR="0" wp14:anchorId="6A03B381" wp14:editId="1A701320">
+            <wp:extent cx="4550473" cy="3470538"/>
+            <wp:effectExtent l="0" t="0" r="2540" b="0"/>
+            <wp:docPr id="203" name="Afbeelding 203"/>
+            <wp:cNvGraphicFramePr>
+              <a:graphicFrameLocks xmlns:a="http://schemas.openxmlformats.org/drawingml/2006/main" noChangeAspect="1"/>
+            </wp:cNvGraphicFramePr>
+            <a:graphic xmlns:a="http://schemas.openxmlformats.org/drawingml/2006/main">
+              <a:graphicData uri="http://schemas.openxmlformats.org/drawingml/2006/picture">
+                <pic:pic xmlns:pic="http://schemas.openxmlformats.org/drawingml/2006/picture">
+                  <pic:nvPicPr>
+                    <pic:cNvPr id="1" name=""/>
+                    <pic:cNvPicPr/>
+                  </pic:nvPicPr>
+                  <pic:blipFill>
+                    <a:blip r:embed="rId69"/>
+                    <a:stretch>
+                      <a:fillRect/>
+                    </a:stretch>
+                  </pic:blipFill>
+                  <pic:spPr>
+                    <a:xfrm>
+                      <a:off x="0" y="0"/>
+                      <a:ext cx="4569898" cy="3485353"/>
+                    </a:xfrm>
+                    <a:prstGeom prst="rect">
+                      <a:avLst/>
+                    </a:prstGeom>
+                  </pic:spPr>
+                </pic:pic>
+              </a:graphicData>
+            </a:graphic>
+          </wp:inline>
+        </w:drawing>
+      </w:r>
+    </w:p>
+    <w:p/>
+    <w:p>
       <w:pPr>
         <w:pStyle w:val="Kop4"/>
       </w:pPr>
       <w:r>
-        <w:t>GlashFisher</w:t>
-      </w:r>
+        <w:lastRenderedPageBreak/>
+        <w:t>Glas</w:t>
+      </w:r>
+      <w:r>
+        <w:t>s</w:t>
+      </w:r>
+      <w:r>
+        <w:t>F</w:t>
+      </w:r>
+      <w:r>
+        <w:t>ish</w:t>
+      </w:r>
+    </w:p>
+    <w:p>
+      <w:r>
+        <w:t>Het eerste stuk software dat geïns</w:t>
+      </w:r>
+      <w:r>
+        <w:t>talleerd moet worden is</w:t>
+      </w:r>
+      <w:r>
+        <w:t xml:space="preserve"> GlassFish. </w:t>
+      </w:r>
+      <w:r>
+        <w:t>GlassFish is nodig om het programma te draaien. Het zorgt ervoor dat applicaties platf</w:t>
+      </w:r>
+      <w:r>
+        <w:t>ormonafhankelijk kunnen werken.</w:t>
+      </w:r>
+    </w:p>
+    <w:p>
+      <w:r>
+        <w:t>Vooraleer GlassFish geïnstalleerd kan worden, is het noodzakelijk om de Java EE SDK te installeren.</w:t>
+      </w:r>
+    </w:p>
+    <w:p>
+      <w:pPr>
+        <w:tabs>
+          <w:tab w:val="left" w:pos="1005"/>
+        </w:tabs>
+      </w:pPr>
+      <w:r>
+        <w:t xml:space="preserve">Java dien als onderliggende laag en is eveneens de programmeertaal waarin de applicatie geschreven is. </w:t>
+      </w:r>
+    </w:p>
+    <w:p>
+      <w:r>
+        <w:t>Onderstaande commando’s voeren volgende zaken uit:</w:t>
+      </w:r>
+    </w:p>
+    <w:p>
+      <w:pPr>
+        <w:pStyle w:val="Lijstalinea"/>
+        <w:numPr>
+          <w:ilvl w:val="0"/>
+          <w:numId w:val="26"/>
+        </w:numPr>
+      </w:pPr>
+      <w:r>
+        <w:t>programma’s wget en unzip installeren</w:t>
+      </w:r>
+    </w:p>
+    <w:p>
+      <w:pPr>
+        <w:pStyle w:val="Lijstalinea"/>
+        <w:numPr>
+          <w:ilvl w:val="0"/>
+          <w:numId w:val="26"/>
+        </w:numPr>
+      </w:pPr>
+      <w:r>
+        <w:t>gebruiker toevoegen met username glassfish</w:t>
+      </w:r>
+    </w:p>
+    <w:p>
+      <w:pPr>
+        <w:pStyle w:val="Lijstalinea"/>
+        <w:numPr>
+          <w:ilvl w:val="0"/>
+          <w:numId w:val="26"/>
+        </w:numPr>
+      </w:pPr>
+      <w:r>
+        <w:t>java jdk 8.45 downloaden</w:t>
+      </w:r>
+    </w:p>
+    <w:p>
+      <w:pPr>
+        <w:pStyle w:val="Lijstalinea"/>
+        <w:numPr>
+          <w:ilvl w:val="0"/>
+          <w:numId w:val="26"/>
+        </w:numPr>
+      </w:pPr>
+      <w:r>
+        <w:t>java jdk 8.45 installeren</w:t>
+      </w:r>
+    </w:p>
+    <w:p/>
+    <w:p>
+      <w:pPr>
+        <w:pStyle w:val="HTML-voorafopgemaakt"/>
+        <w:pBdr>
+          <w:top w:val="single" w:sz="6" w:space="6" w:color="AAAAAA"/>
+          <w:left w:val="single" w:sz="6" w:space="12" w:color="AAAAAA"/>
+          <w:bottom w:val="single" w:sz="6" w:space="6" w:color="AAAAAA"/>
+          <w:right w:val="single" w:sz="6" w:space="12" w:color="AAAAAA"/>
+        </w:pBdr>
+        <w:shd w:val="clear" w:color="auto" w:fill="F5F5F5"/>
+        <w:spacing w:after="72" w:line="310" w:lineRule="atLeast"/>
+        <w:rPr>
+          <w:rStyle w:val="HTMLCode"/>
+          <w:b/>
+          <w:bCs/>
+          <w:color w:val="000000"/>
+        </w:rPr>
+      </w:pPr>
+      <w:r>
+        <w:rPr>
+          <w:rStyle w:val="HTMLCode"/>
+          <w:b/>
+          <w:bCs/>
+          <w:color w:val="000000"/>
+        </w:rPr>
+        <w:t>yum install wget</w:t>
+      </w:r>
+      <w:r>
+        <w:rPr>
+          <w:rStyle w:val="HTMLCode"/>
+          <w:b/>
+          <w:bCs/>
+          <w:color w:val="000000"/>
+        </w:rPr>
+        <w:t xml:space="preserve"> unzip</w:t>
+      </w:r>
+      <w:r>
+        <w:rPr>
+          <w:rStyle w:val="HTMLCode"/>
+          <w:b/>
+          <w:bCs/>
+          <w:color w:val="000000"/>
+        </w:rPr>
+        <w:t xml:space="preserve"> nano</w:t>
+      </w:r>
+    </w:p>
+    <w:p>
+      <w:pPr>
+        <w:pStyle w:val="HTML-voorafopgemaakt"/>
+        <w:pBdr>
+          <w:top w:val="single" w:sz="6" w:space="6" w:color="AAAAAA"/>
+          <w:left w:val="single" w:sz="6" w:space="12" w:color="AAAAAA"/>
+          <w:bottom w:val="single" w:sz="6" w:space="6" w:color="AAAAAA"/>
+          <w:right w:val="single" w:sz="6" w:space="12" w:color="AAAAAA"/>
+        </w:pBdr>
+        <w:shd w:val="clear" w:color="auto" w:fill="F5F5F5"/>
+        <w:spacing w:after="72" w:line="310" w:lineRule="atLeast"/>
+        <w:rPr>
+          <w:rStyle w:val="HTMLCode"/>
+          <w:b/>
+          <w:bCs/>
+          <w:color w:val="000000"/>
+        </w:rPr>
+      </w:pPr>
+    </w:p>
+    <w:p>
+      <w:pPr>
+        <w:pStyle w:val="HTML-voorafopgemaakt"/>
+        <w:pBdr>
+          <w:top w:val="single" w:sz="6" w:space="6" w:color="AAAAAA"/>
+          <w:left w:val="single" w:sz="6" w:space="12" w:color="AAAAAA"/>
+          <w:bottom w:val="single" w:sz="6" w:space="6" w:color="AAAAAA"/>
+          <w:right w:val="single" w:sz="6" w:space="12" w:color="AAAAAA"/>
+        </w:pBdr>
+        <w:shd w:val="clear" w:color="auto" w:fill="F5F5F5"/>
+        <w:spacing w:after="72" w:line="310" w:lineRule="atLeast"/>
+        <w:rPr>
+          <w:rStyle w:val="HTMLCode"/>
+          <w:b/>
+          <w:bCs/>
+          <w:color w:val="000000"/>
+        </w:rPr>
+      </w:pPr>
+      <w:r>
+        <w:rPr>
+          <w:rStyle w:val="HTMLCode"/>
+          <w:b/>
+          <w:bCs/>
+          <w:color w:val="000000"/>
+        </w:rPr>
+        <w:t>adduser --comment ‘Glassfish User’ --home-dir /home/glassfish glassfish</w:t>
+      </w:r>
+    </w:p>
+    <w:p>
+      <w:pPr>
+        <w:pStyle w:val="HTML-voorafopgemaakt"/>
+        <w:pBdr>
+          <w:top w:val="single" w:sz="6" w:space="6" w:color="AAAAAA"/>
+          <w:left w:val="single" w:sz="6" w:space="12" w:color="AAAAAA"/>
+          <w:bottom w:val="single" w:sz="6" w:space="6" w:color="AAAAAA"/>
+          <w:right w:val="single" w:sz="6" w:space="12" w:color="AAAAAA"/>
+        </w:pBdr>
+        <w:shd w:val="clear" w:color="auto" w:fill="F5F5F5"/>
+        <w:spacing w:after="72" w:line="310" w:lineRule="atLeast"/>
+        <w:rPr>
+          <w:rStyle w:val="HTMLCode"/>
+          <w:b/>
+          <w:bCs/>
+          <w:color w:val="000000"/>
+        </w:rPr>
+      </w:pPr>
+    </w:p>
+    <w:p>
+      <w:pPr>
+        <w:pStyle w:val="HTML-voorafopgemaakt"/>
+        <w:pBdr>
+          <w:top w:val="single" w:sz="6" w:space="6" w:color="AAAAAA"/>
+          <w:left w:val="single" w:sz="6" w:space="12" w:color="AAAAAA"/>
+          <w:bottom w:val="single" w:sz="6" w:space="6" w:color="AAAAAA"/>
+          <w:right w:val="single" w:sz="6" w:space="12" w:color="AAAAAA"/>
+        </w:pBdr>
+        <w:shd w:val="clear" w:color="auto" w:fill="F5F5F5"/>
+        <w:spacing w:after="72" w:line="310" w:lineRule="atLeast"/>
+        <w:rPr>
+          <w:rStyle w:val="HTMLCode"/>
+          <w:b/>
+          <w:bCs/>
+          <w:color w:val="000000"/>
+        </w:rPr>
+      </w:pPr>
+      <w:r>
+        <w:rPr>
+          <w:rStyle w:val="HTMLCode"/>
+          <w:b/>
+          <w:bCs/>
+          <w:color w:val="000000"/>
+        </w:rPr>
+        <w:t>wget --no-cookies --no-check-certificate</w:t>
+      </w:r>
+    </w:p>
+    <w:p>
+      <w:pPr>
+        <w:pStyle w:val="HTML-voorafopgemaakt"/>
+        <w:pBdr>
+          <w:top w:val="single" w:sz="6" w:space="6" w:color="AAAAAA"/>
+          <w:left w:val="single" w:sz="6" w:space="12" w:color="AAAAAA"/>
+          <w:bottom w:val="single" w:sz="6" w:space="6" w:color="AAAAAA"/>
+          <w:right w:val="single" w:sz="6" w:space="12" w:color="AAAAAA"/>
+        </w:pBdr>
+        <w:shd w:val="clear" w:color="auto" w:fill="F5F5F5"/>
+        <w:spacing w:after="72" w:line="310" w:lineRule="atLeast"/>
+        <w:rPr>
+          <w:rStyle w:val="HTMLCode"/>
+          <w:b/>
+          <w:bCs/>
+          <w:color w:val="000000"/>
+        </w:rPr>
+      </w:pPr>
+      <w:r>
+        <w:rPr>
+          <w:rStyle w:val="HTMLCode"/>
+          <w:b/>
+          <w:bCs/>
+          <w:color w:val="000000"/>
+        </w:rPr>
+        <w:t>--header "Cookie: oraclelicense=accept-securebackup-cookie"</w:t>
+      </w:r>
+    </w:p>
+    <w:p>
+      <w:pPr>
+        <w:pStyle w:val="HTML-voorafopgemaakt"/>
+        <w:pBdr>
+          <w:top w:val="single" w:sz="6" w:space="6" w:color="AAAAAA"/>
+          <w:left w:val="single" w:sz="6" w:space="12" w:color="AAAAAA"/>
+          <w:bottom w:val="single" w:sz="6" w:space="6" w:color="AAAAAA"/>
+          <w:right w:val="single" w:sz="6" w:space="12" w:color="AAAAAA"/>
+        </w:pBdr>
+        <w:shd w:val="clear" w:color="auto" w:fill="F5F5F5"/>
+        <w:spacing w:after="72" w:line="310" w:lineRule="atLeast"/>
+        <w:rPr>
+          <w:rStyle w:val="HTMLCode"/>
+          <w:b/>
+          <w:bCs/>
+          <w:color w:val="000000"/>
+        </w:rPr>
+      </w:pPr>
+      <w:r>
+        <w:rPr>
+          <w:rStyle w:val="HTMLCode"/>
+          <w:b/>
+          <w:bCs/>
+          <w:color w:val="000000"/>
+        </w:rPr>
+        <w:t>"http://download.oracle.com/otn-pub/java/jdk/8u45-b14/j</w:t>
+      </w:r>
+      <w:r>
+        <w:rPr>
+          <w:rStyle w:val="HTMLCode"/>
+          <w:b/>
+          <w:bCs/>
+          <w:color w:val="000000"/>
+        </w:rPr>
+        <w:t xml:space="preserve">dk-8u45-linux-x64.rpm" </w:t>
+      </w:r>
+      <w:r>
+        <w:rPr>
+          <w:rStyle w:val="HTMLCode"/>
+          <w:b/>
+          <w:bCs/>
+          <w:color w:val="000000"/>
+        </w:rPr>
+        <w:t>-O jdk-8u45-linux-x64.rpm</w:t>
+      </w:r>
+    </w:p>
+    <w:p>
+      <w:pPr>
+        <w:pStyle w:val="HTML-voorafopgemaakt"/>
+        <w:pBdr>
+          <w:top w:val="single" w:sz="6" w:space="6" w:color="AAAAAA"/>
+          <w:left w:val="single" w:sz="6" w:space="12" w:color="AAAAAA"/>
+          <w:bottom w:val="single" w:sz="6" w:space="6" w:color="AAAAAA"/>
+          <w:right w:val="single" w:sz="6" w:space="12" w:color="AAAAAA"/>
+        </w:pBdr>
+        <w:shd w:val="clear" w:color="auto" w:fill="F5F5F5"/>
+        <w:spacing w:after="72" w:line="310" w:lineRule="atLeast"/>
+        <w:rPr>
+          <w:rStyle w:val="HTMLCode"/>
+          <w:b/>
+          <w:bCs/>
+          <w:color w:val="000000"/>
+        </w:rPr>
+      </w:pPr>
+    </w:p>
+    <w:p>
+      <w:pPr>
+        <w:pStyle w:val="HTML-voorafopgemaakt"/>
+        <w:pBdr>
+          <w:top w:val="single" w:sz="6" w:space="6" w:color="AAAAAA"/>
+          <w:left w:val="single" w:sz="6" w:space="12" w:color="AAAAAA"/>
+          <w:bottom w:val="single" w:sz="6" w:space="6" w:color="AAAAAA"/>
+          <w:right w:val="single" w:sz="6" w:space="12" w:color="AAAAAA"/>
+        </w:pBdr>
+        <w:shd w:val="clear" w:color="auto" w:fill="F5F5F5"/>
+        <w:spacing w:after="72" w:line="310" w:lineRule="atLeast"/>
+        <w:rPr>
+          <w:rStyle w:val="HTMLCode"/>
+          <w:b/>
+          <w:bCs/>
+        </w:rPr>
+      </w:pPr>
+      <w:r>
+        <w:rPr>
+          <w:rStyle w:val="HTMLCode"/>
+          <w:b/>
+          <w:bCs/>
+        </w:rPr>
+        <w:t>yum install jdk-8u45-linux-x64.rpm</w:t>
+      </w:r>
+    </w:p>
+    <w:p/>
+    <w:p>
+      <w:r>
+        <w:t>Nu de Java JDK geïnstalleerd is, kan GlassFish toegevoegd worden aan het systeem. Onderstaande commando’s voeren de volgende zaken uit:</w:t>
+      </w:r>
+    </w:p>
+    <w:p>
+      <w:pPr>
+        <w:pStyle w:val="Lijstalinea"/>
+        <w:numPr>
+          <w:ilvl w:val="0"/>
+          <w:numId w:val="26"/>
+        </w:numPr>
+      </w:pPr>
+      <w:r>
+        <w:t>inloggen met de user glassfish</w:t>
+      </w:r>
+    </w:p>
+    <w:p>
+      <w:pPr>
+        <w:pStyle w:val="Lijstalinea"/>
+        <w:numPr>
+          <w:ilvl w:val="0"/>
+          <w:numId w:val="26"/>
+        </w:numPr>
+      </w:pPr>
+      <w:r>
+        <w:t>glassfish 4.1 downloaden en uitpakken</w:t>
+      </w:r>
+    </w:p>
+    <w:p>
+      <w:pPr>
+        <w:pStyle w:val="Lijstalinea"/>
+        <w:numPr>
+          <w:ilvl w:val="0"/>
+          <w:numId w:val="26"/>
+        </w:numPr>
+      </w:pPr>
+      <w:r>
+        <w:t>het gedownloade bestand wissen</w:t>
+      </w:r>
+    </w:p>
+    <w:p/>
+    <w:p>
+      <w:pPr>
+        <w:pStyle w:val="HTML-voorafopgemaakt"/>
+        <w:pBdr>
+          <w:top w:val="single" w:sz="6" w:space="6" w:color="AAAAAA"/>
+          <w:left w:val="single" w:sz="6" w:space="12" w:color="AAAAAA"/>
+          <w:bottom w:val="single" w:sz="6" w:space="6" w:color="AAAAAA"/>
+          <w:right w:val="single" w:sz="6" w:space="12" w:color="AAAAAA"/>
+        </w:pBdr>
+        <w:shd w:val="clear" w:color="auto" w:fill="F5F5F5"/>
+        <w:spacing w:after="72" w:line="310" w:lineRule="atLeast"/>
+        <w:rPr>
+          <w:rStyle w:val="HTMLCode"/>
+          <w:b/>
+          <w:bCs/>
+          <w:color w:val="000000"/>
+        </w:rPr>
+      </w:pPr>
+      <w:r>
+        <w:rPr>
+          <w:rStyle w:val="HTMLCode"/>
+          <w:b/>
+          <w:bCs/>
+          <w:color w:val="000000"/>
+        </w:rPr>
+        <w:t>su - glassfish</w:t>
+      </w:r>
+    </w:p>
+    <w:p>
+      <w:pPr>
+        <w:pStyle w:val="HTML-voorafopgemaakt"/>
+        <w:pBdr>
+          <w:top w:val="single" w:sz="6" w:space="6" w:color="AAAAAA"/>
+          <w:left w:val="single" w:sz="6" w:space="12" w:color="AAAAAA"/>
+          <w:bottom w:val="single" w:sz="6" w:space="6" w:color="AAAAAA"/>
+          <w:right w:val="single" w:sz="6" w:space="12" w:color="AAAAAA"/>
+        </w:pBdr>
+        <w:shd w:val="clear" w:color="auto" w:fill="F5F5F5"/>
+        <w:spacing w:after="72" w:line="310" w:lineRule="atLeast"/>
+        <w:rPr>
+          <w:rStyle w:val="HTMLCode"/>
+          <w:b/>
+          <w:bCs/>
+          <w:color w:val="000000"/>
+        </w:rPr>
+      </w:pPr>
+      <w:r>
+        <w:rPr>
+          <w:rStyle w:val="HTMLCode"/>
+          <w:b/>
+          <w:bCs/>
+          <w:color w:val="000000"/>
+        </w:rPr>
+        <w:t>wget http://download.java.net/glassfish/4.1/release/glassfish-4.1.zip</w:t>
+      </w:r>
+    </w:p>
+    <w:p>
+      <w:pPr>
+        <w:pStyle w:val="HTML-voorafopgemaakt"/>
+        <w:pBdr>
+          <w:top w:val="single" w:sz="6" w:space="6" w:color="AAAAAA"/>
+          <w:left w:val="single" w:sz="6" w:space="12" w:color="AAAAAA"/>
+          <w:bottom w:val="single" w:sz="6" w:space="6" w:color="AAAAAA"/>
+          <w:right w:val="single" w:sz="6" w:space="12" w:color="AAAAAA"/>
+        </w:pBdr>
+        <w:shd w:val="clear" w:color="auto" w:fill="F5F5F5"/>
+        <w:spacing w:after="72" w:line="310" w:lineRule="atLeast"/>
+        <w:rPr>
+          <w:rStyle w:val="HTMLCode"/>
+          <w:b/>
+          <w:bCs/>
+          <w:color w:val="000000"/>
+        </w:rPr>
+      </w:pPr>
+      <w:r>
+        <w:rPr>
+          <w:rStyle w:val="HTMLCode"/>
+          <w:b/>
+          <w:bCs/>
+          <w:color w:val="000000"/>
+        </w:rPr>
+        <w:t>unzip glassfish-4.1.zip</w:t>
+      </w:r>
+    </w:p>
+    <w:p>
+      <w:pPr>
+        <w:pStyle w:val="HTML-voorafopgemaakt"/>
+        <w:pBdr>
+          <w:top w:val="single" w:sz="6" w:space="6" w:color="AAAAAA"/>
+          <w:left w:val="single" w:sz="6" w:space="12" w:color="AAAAAA"/>
+          <w:bottom w:val="single" w:sz="6" w:space="6" w:color="AAAAAA"/>
+          <w:right w:val="single" w:sz="6" w:space="12" w:color="AAAAAA"/>
+        </w:pBdr>
+        <w:shd w:val="clear" w:color="auto" w:fill="F5F5F5"/>
+        <w:spacing w:after="72" w:line="310" w:lineRule="atLeast"/>
+        <w:rPr>
+          <w:rStyle w:val="HTMLCode"/>
+          <w:b/>
+          <w:bCs/>
+          <w:color w:val="000000"/>
+        </w:rPr>
+      </w:pPr>
+      <w:r>
+        <w:rPr>
+          <w:rStyle w:val="HTMLCode"/>
+          <w:b/>
+          <w:bCs/>
+          <w:color w:val="000000"/>
+        </w:rPr>
+        <w:t>rm –f glassfish-4.1.zip</w:t>
+      </w:r>
+    </w:p>
+    <w:p>
+      <w:pPr>
+        <w:pStyle w:val="HTML-voorafopgemaakt"/>
+        <w:pBdr>
+          <w:top w:val="single" w:sz="6" w:space="6" w:color="AAAAAA"/>
+          <w:left w:val="single" w:sz="6" w:space="12" w:color="AAAAAA"/>
+          <w:bottom w:val="single" w:sz="6" w:space="6" w:color="AAAAAA"/>
+          <w:right w:val="single" w:sz="6" w:space="12" w:color="AAAAAA"/>
+        </w:pBdr>
+        <w:shd w:val="clear" w:color="auto" w:fill="F5F5F5"/>
+        <w:spacing w:after="72" w:line="310" w:lineRule="atLeast"/>
+        <w:rPr>
+          <w:rStyle w:val="HTMLCode"/>
+          <w:b/>
+          <w:bCs/>
+          <w:color w:val="000000"/>
+        </w:rPr>
+      </w:pPr>
+      <w:r>
+        <w:rPr>
+          <w:rStyle w:val="HTMLCode"/>
+          <w:b/>
+          <w:bCs/>
+          <w:color w:val="000000"/>
+        </w:rPr>
+        <w:t>exit</w:t>
+      </w:r>
+    </w:p>
+    <w:p/>
+    <w:p>
+      <w:r>
+        <w:t xml:space="preserve">Nu GlassFish aanwezig is op de server resteert nog één stap: het toevoegen van een service om GlassFish te starten. </w:t>
+      </w:r>
+      <w:r>
+        <w:t xml:space="preserve">Het aanmaken van deze service komt neer op het aanmaken van een bestand met configuratieparameters. </w:t>
+      </w:r>
+      <w:r>
+        <w:t>Onderstaand commando</w:t>
+      </w:r>
+      <w:r>
+        <w:t xml:space="preserve"> ma</w:t>
+      </w:r>
+      <w:r>
+        <w:t>a</w:t>
+      </w:r>
+      <w:r>
+        <w:t>k</w:t>
+      </w:r>
+      <w:r>
+        <w:t>t</w:t>
+      </w:r>
+      <w:r>
+        <w:t xml:space="preserve"> </w:t>
+      </w:r>
+      <w:r>
+        <w:t>dit bestand aan en opent</w:t>
+      </w:r>
+      <w:r>
+        <w:t xml:space="preserve"> het.</w:t>
+      </w:r>
+    </w:p>
+    <w:p/>
+    <w:p>
+      <w:pPr>
+        <w:pStyle w:val="HTML-voorafopgemaakt"/>
+        <w:pBdr>
+          <w:top w:val="single" w:sz="6" w:space="6" w:color="AAAAAA"/>
+          <w:left w:val="single" w:sz="6" w:space="12" w:color="AAAAAA"/>
+          <w:bottom w:val="single" w:sz="6" w:space="6" w:color="AAAAAA"/>
+          <w:right w:val="single" w:sz="6" w:space="12" w:color="AAAAAA"/>
+        </w:pBdr>
+        <w:shd w:val="clear" w:color="auto" w:fill="F5F5F5"/>
+        <w:spacing w:after="72" w:line="310" w:lineRule="atLeast"/>
+        <w:rPr>
+          <w:rStyle w:val="HTMLCode"/>
+          <w:b/>
+          <w:bCs/>
+          <w:color w:val="000000"/>
+        </w:rPr>
+      </w:pPr>
+      <w:r>
+        <w:rPr>
+          <w:rStyle w:val="HTMLCode"/>
+          <w:b/>
+          <w:bCs/>
+          <w:color w:val="000000"/>
+        </w:rPr>
+        <w:lastRenderedPageBreak/>
+        <w:t>nano /etc/systemd/system/glassfish.service</w:t>
+      </w:r>
+    </w:p>
+    <w:p/>
+    <w:p>
+      <w:r>
+        <w:t>Nu het bestand geopend is, moet onderstaande configuratie toegevoegd worden.</w:t>
+      </w:r>
+    </w:p>
+    <w:p/>
+    <w:p>
+      <w:pPr>
+        <w:pStyle w:val="HTML-voorafopgemaakt"/>
+        <w:pBdr>
+          <w:top w:val="single" w:sz="6" w:space="6" w:color="AAAAAA"/>
+          <w:left w:val="single" w:sz="6" w:space="12" w:color="AAAAAA"/>
+          <w:bottom w:val="single" w:sz="6" w:space="6" w:color="AAAAAA"/>
+          <w:right w:val="single" w:sz="6" w:space="12" w:color="AAAAAA"/>
+        </w:pBdr>
+        <w:shd w:val="clear" w:color="auto" w:fill="F5F5F5"/>
+        <w:spacing w:after="72" w:line="310" w:lineRule="atLeast"/>
+        <w:rPr>
+          <w:rStyle w:val="HTMLCode"/>
+          <w:b/>
+          <w:bCs/>
+          <w:color w:val="000000"/>
+        </w:rPr>
+      </w:pPr>
+      <w:r>
+        <w:rPr>
+          <w:rStyle w:val="HTMLCode"/>
+          <w:b/>
+          <w:bCs/>
+          <w:color w:val="000000"/>
+        </w:rPr>
+        <w:t>[Unit]</w:t>
+      </w:r>
+    </w:p>
+    <w:p>
+      <w:pPr>
+        <w:pStyle w:val="HTML-voorafopgemaakt"/>
+        <w:pBdr>
+          <w:top w:val="single" w:sz="6" w:space="6" w:color="AAAAAA"/>
+          <w:left w:val="single" w:sz="6" w:space="12" w:color="AAAAAA"/>
+          <w:bottom w:val="single" w:sz="6" w:space="6" w:color="AAAAAA"/>
+          <w:right w:val="single" w:sz="6" w:space="12" w:color="AAAAAA"/>
+        </w:pBdr>
+        <w:shd w:val="clear" w:color="auto" w:fill="F5F5F5"/>
+        <w:spacing w:after="72" w:line="310" w:lineRule="atLeast"/>
+        <w:rPr>
+          <w:rStyle w:val="HTMLCode"/>
+          <w:b/>
+          <w:bCs/>
+          <w:color w:val="000000"/>
+        </w:rPr>
+      </w:pPr>
+      <w:r>
+        <w:rPr>
+          <w:rStyle w:val="HTMLCode"/>
+          <w:b/>
+          <w:bCs/>
+          <w:color w:val="000000"/>
+        </w:rPr>
+        <w:t>Description = GlassFish Server v4.1</w:t>
+      </w:r>
+    </w:p>
+    <w:p>
+      <w:pPr>
+        <w:pStyle w:val="HTML-voorafopgemaakt"/>
+        <w:pBdr>
+          <w:top w:val="single" w:sz="6" w:space="6" w:color="AAAAAA"/>
+          <w:left w:val="single" w:sz="6" w:space="12" w:color="AAAAAA"/>
+          <w:bottom w:val="single" w:sz="6" w:space="6" w:color="AAAAAA"/>
+          <w:right w:val="single" w:sz="6" w:space="12" w:color="AAAAAA"/>
+        </w:pBdr>
+        <w:shd w:val="clear" w:color="auto" w:fill="F5F5F5"/>
+        <w:spacing w:after="72" w:line="310" w:lineRule="atLeast"/>
+        <w:rPr>
+          <w:rStyle w:val="HTMLCode"/>
+          <w:b/>
+          <w:bCs/>
+          <w:color w:val="000000"/>
+        </w:rPr>
+      </w:pPr>
+      <w:r>
+        <w:rPr>
+          <w:rStyle w:val="HTMLCode"/>
+          <w:b/>
+          <w:bCs/>
+          <w:color w:val="000000"/>
+        </w:rPr>
+        <w:t>After = syslog.target network.target</w:t>
+      </w:r>
+    </w:p>
+    <w:p>
+      <w:pPr>
+        <w:pStyle w:val="HTML-voorafopgemaakt"/>
+        <w:pBdr>
+          <w:top w:val="single" w:sz="6" w:space="6" w:color="AAAAAA"/>
+          <w:left w:val="single" w:sz="6" w:space="12" w:color="AAAAAA"/>
+          <w:bottom w:val="single" w:sz="6" w:space="6" w:color="AAAAAA"/>
+          <w:right w:val="single" w:sz="6" w:space="12" w:color="AAAAAA"/>
+        </w:pBdr>
+        <w:shd w:val="clear" w:color="auto" w:fill="F5F5F5"/>
+        <w:spacing w:after="72" w:line="310" w:lineRule="atLeast"/>
+        <w:rPr>
+          <w:rStyle w:val="HTMLCode"/>
+          <w:b/>
+          <w:bCs/>
+          <w:color w:val="000000"/>
+        </w:rPr>
+      </w:pPr>
+    </w:p>
+    <w:p>
+      <w:pPr>
+        <w:pStyle w:val="HTML-voorafopgemaakt"/>
+        <w:pBdr>
+          <w:top w:val="single" w:sz="6" w:space="6" w:color="AAAAAA"/>
+          <w:left w:val="single" w:sz="6" w:space="12" w:color="AAAAAA"/>
+          <w:bottom w:val="single" w:sz="6" w:space="6" w:color="AAAAAA"/>
+          <w:right w:val="single" w:sz="6" w:space="12" w:color="AAAAAA"/>
+        </w:pBdr>
+        <w:shd w:val="clear" w:color="auto" w:fill="F5F5F5"/>
+        <w:spacing w:after="72" w:line="310" w:lineRule="atLeast"/>
+        <w:rPr>
+          <w:rStyle w:val="HTMLCode"/>
+          <w:b/>
+          <w:bCs/>
+          <w:color w:val="000000"/>
+        </w:rPr>
+      </w:pPr>
+      <w:r>
+        <w:rPr>
+          <w:rStyle w:val="HTMLCode"/>
+          <w:b/>
+          <w:bCs/>
+          <w:color w:val="000000"/>
+        </w:rPr>
+        <w:t>[Service]</w:t>
+      </w:r>
+    </w:p>
+    <w:p>
+      <w:pPr>
+        <w:pStyle w:val="HTML-voorafopgemaakt"/>
+        <w:pBdr>
+          <w:top w:val="single" w:sz="6" w:space="6" w:color="AAAAAA"/>
+          <w:left w:val="single" w:sz="6" w:space="12" w:color="AAAAAA"/>
+          <w:bottom w:val="single" w:sz="6" w:space="6" w:color="AAAAAA"/>
+          <w:right w:val="single" w:sz="6" w:space="12" w:color="AAAAAA"/>
+        </w:pBdr>
+        <w:shd w:val="clear" w:color="auto" w:fill="F5F5F5"/>
+        <w:spacing w:after="72" w:line="310" w:lineRule="atLeast"/>
+        <w:rPr>
+          <w:rStyle w:val="HTMLCode"/>
+          <w:b/>
+          <w:bCs/>
+          <w:color w:val="000000"/>
+        </w:rPr>
+      </w:pPr>
+      <w:r>
+        <w:rPr>
+          <w:rStyle w:val="HTMLCode"/>
+          <w:b/>
+          <w:bCs/>
+          <w:color w:val="000000"/>
+        </w:rPr>
+        <w:t>User=glassfish</w:t>
+      </w:r>
+    </w:p>
+    <w:p>
+      <w:pPr>
+        <w:pStyle w:val="HTML-voorafopgemaakt"/>
+        <w:pBdr>
+          <w:top w:val="single" w:sz="6" w:space="6" w:color="AAAAAA"/>
+          <w:left w:val="single" w:sz="6" w:space="12" w:color="AAAAAA"/>
+          <w:bottom w:val="single" w:sz="6" w:space="6" w:color="AAAAAA"/>
+          <w:right w:val="single" w:sz="6" w:space="12" w:color="AAAAAA"/>
+        </w:pBdr>
+        <w:shd w:val="clear" w:color="auto" w:fill="F5F5F5"/>
+        <w:spacing w:after="72" w:line="310" w:lineRule="atLeast"/>
+        <w:rPr>
+          <w:rStyle w:val="HTMLCode"/>
+          <w:b/>
+          <w:bCs/>
+          <w:color w:val="000000"/>
+        </w:rPr>
+      </w:pPr>
+      <w:r>
+        <w:rPr>
+          <w:rStyle w:val="HTMLCode"/>
+          <w:b/>
+          <w:bCs/>
+          <w:color w:val="000000"/>
+        </w:rPr>
+        <w:t>ExecStart = /usr/bin/java -jar /home/glassfish/glassfish4/glassfish/lib/client/appserver-cli.jar start-domain</w:t>
+      </w:r>
+    </w:p>
+    <w:p>
+      <w:pPr>
+        <w:pStyle w:val="HTML-voorafopgemaakt"/>
+        <w:pBdr>
+          <w:top w:val="single" w:sz="6" w:space="6" w:color="AAAAAA"/>
+          <w:left w:val="single" w:sz="6" w:space="12" w:color="AAAAAA"/>
+          <w:bottom w:val="single" w:sz="6" w:space="6" w:color="AAAAAA"/>
+          <w:right w:val="single" w:sz="6" w:space="12" w:color="AAAAAA"/>
+        </w:pBdr>
+        <w:shd w:val="clear" w:color="auto" w:fill="F5F5F5"/>
+        <w:spacing w:after="72" w:line="310" w:lineRule="atLeast"/>
+        <w:rPr>
+          <w:rStyle w:val="HTMLCode"/>
+          <w:b/>
+          <w:bCs/>
+          <w:color w:val="000000"/>
+        </w:rPr>
+      </w:pPr>
+      <w:r>
+        <w:rPr>
+          <w:rStyle w:val="HTMLCode"/>
+          <w:b/>
+          <w:bCs/>
+          <w:color w:val="000000"/>
+        </w:rPr>
+        <w:t>ExecStop = /usr/bin/java -jar /home/glassfish/glassfish4/glassfish/lib/client/appserver-cli.jar stop-domain</w:t>
+      </w:r>
+    </w:p>
+    <w:p>
+      <w:pPr>
+        <w:pStyle w:val="HTML-voorafopgemaakt"/>
+        <w:pBdr>
+          <w:top w:val="single" w:sz="6" w:space="6" w:color="AAAAAA"/>
+          <w:left w:val="single" w:sz="6" w:space="12" w:color="AAAAAA"/>
+          <w:bottom w:val="single" w:sz="6" w:space="6" w:color="AAAAAA"/>
+          <w:right w:val="single" w:sz="6" w:space="12" w:color="AAAAAA"/>
+        </w:pBdr>
+        <w:shd w:val="clear" w:color="auto" w:fill="F5F5F5"/>
+        <w:spacing w:after="72" w:line="310" w:lineRule="atLeast"/>
+        <w:rPr>
+          <w:rStyle w:val="HTMLCode"/>
+          <w:b/>
+          <w:bCs/>
+          <w:color w:val="000000"/>
+        </w:rPr>
+      </w:pPr>
+      <w:r>
+        <w:rPr>
+          <w:rStyle w:val="HTMLCode"/>
+          <w:b/>
+          <w:bCs/>
+          <w:color w:val="000000"/>
+        </w:rPr>
+        <w:t>ExecReload = /usr/bin/java -jar /home/glassfish/glassfish4/glassfish/lib/client/appserver-cli.jar restart-domain</w:t>
+      </w:r>
+    </w:p>
+    <w:p>
+      <w:pPr>
+        <w:pStyle w:val="HTML-voorafopgemaakt"/>
+        <w:pBdr>
+          <w:top w:val="single" w:sz="6" w:space="6" w:color="AAAAAA"/>
+          <w:left w:val="single" w:sz="6" w:space="12" w:color="AAAAAA"/>
+          <w:bottom w:val="single" w:sz="6" w:space="6" w:color="AAAAAA"/>
+          <w:right w:val="single" w:sz="6" w:space="12" w:color="AAAAAA"/>
+        </w:pBdr>
+        <w:shd w:val="clear" w:color="auto" w:fill="F5F5F5"/>
+        <w:spacing w:after="72" w:line="310" w:lineRule="atLeast"/>
+        <w:rPr>
+          <w:rStyle w:val="HTMLCode"/>
+          <w:b/>
+          <w:bCs/>
+          <w:color w:val="000000"/>
+        </w:rPr>
+      </w:pPr>
+      <w:r>
+        <w:rPr>
+          <w:rStyle w:val="HTMLCode"/>
+          <w:b/>
+          <w:bCs/>
+          <w:color w:val="000000"/>
+        </w:rPr>
+        <w:t>Type = forking</w:t>
+      </w:r>
+    </w:p>
+    <w:p>
+      <w:pPr>
+        <w:pStyle w:val="HTML-voorafopgemaakt"/>
+        <w:pBdr>
+          <w:top w:val="single" w:sz="6" w:space="6" w:color="AAAAAA"/>
+          <w:left w:val="single" w:sz="6" w:space="12" w:color="AAAAAA"/>
+          <w:bottom w:val="single" w:sz="6" w:space="6" w:color="AAAAAA"/>
+          <w:right w:val="single" w:sz="6" w:space="12" w:color="AAAAAA"/>
+        </w:pBdr>
+        <w:shd w:val="clear" w:color="auto" w:fill="F5F5F5"/>
+        <w:spacing w:after="72" w:line="310" w:lineRule="atLeast"/>
+        <w:rPr>
+          <w:rStyle w:val="HTMLCode"/>
+          <w:b/>
+          <w:bCs/>
+          <w:color w:val="000000"/>
+        </w:rPr>
+      </w:pPr>
+    </w:p>
+    <w:p>
+      <w:pPr>
+        <w:pStyle w:val="HTML-voorafopgemaakt"/>
+        <w:pBdr>
+          <w:top w:val="single" w:sz="6" w:space="6" w:color="AAAAAA"/>
+          <w:left w:val="single" w:sz="6" w:space="12" w:color="AAAAAA"/>
+          <w:bottom w:val="single" w:sz="6" w:space="6" w:color="AAAAAA"/>
+          <w:right w:val="single" w:sz="6" w:space="12" w:color="AAAAAA"/>
+        </w:pBdr>
+        <w:shd w:val="clear" w:color="auto" w:fill="F5F5F5"/>
+        <w:spacing w:after="72" w:line="310" w:lineRule="atLeast"/>
+        <w:rPr>
+          <w:rStyle w:val="HTMLCode"/>
+          <w:b/>
+          <w:bCs/>
+          <w:color w:val="000000"/>
+        </w:rPr>
+      </w:pPr>
+      <w:r>
+        <w:rPr>
+          <w:rStyle w:val="HTMLCode"/>
+          <w:b/>
+          <w:bCs/>
+          <w:color w:val="000000"/>
+        </w:rPr>
+        <w:t>[Install]</w:t>
+      </w:r>
+    </w:p>
+    <w:p>
+      <w:pPr>
+        <w:pStyle w:val="HTML-voorafopgemaakt"/>
+        <w:pBdr>
+          <w:top w:val="single" w:sz="6" w:space="6" w:color="AAAAAA"/>
+          <w:left w:val="single" w:sz="6" w:space="12" w:color="AAAAAA"/>
+          <w:bottom w:val="single" w:sz="6" w:space="6" w:color="AAAAAA"/>
+          <w:right w:val="single" w:sz="6" w:space="12" w:color="AAAAAA"/>
+        </w:pBdr>
+        <w:shd w:val="clear" w:color="auto" w:fill="F5F5F5"/>
+        <w:spacing w:after="72" w:line="310" w:lineRule="atLeast"/>
+        <w:rPr>
+          <w:rStyle w:val="HTMLCode"/>
+          <w:b/>
+          <w:bCs/>
+          <w:color w:val="000000"/>
+        </w:rPr>
+      </w:pPr>
+      <w:r>
+        <w:rPr>
+          <w:rStyle w:val="HTMLCode"/>
+          <w:b/>
+          <w:bCs/>
+          <w:color w:val="000000"/>
+        </w:rPr>
+        <w:t>WantedBy = multi-user.target</w:t>
+      </w:r>
+    </w:p>
+    <w:p/>
+    <w:p>
+      <w:r>
+        <w:t>Vervolgens drukt met de toetsencombinatie CTRL+O in om het bestand op te slaan.</w:t>
+      </w:r>
+    </w:p>
+    <w:p>
+      <w:r>
+        <w:t>Het is zeer handig om de glassfish service automatisch te laten starten bij het opstarten van het besturingssysteem. Het starten van de service en deze activeren wanneer het systeem opstart kan met onderstaande commando’s.</w:t>
+      </w:r>
+    </w:p>
+    <w:p/>
+    <w:p>
+      <w:pPr>
+        <w:pStyle w:val="HTML-voorafopgemaakt"/>
+        <w:pBdr>
+          <w:top w:val="single" w:sz="6" w:space="6" w:color="AAAAAA"/>
+          <w:left w:val="single" w:sz="6" w:space="12" w:color="AAAAAA"/>
+          <w:bottom w:val="single" w:sz="6" w:space="6" w:color="AAAAAA"/>
+          <w:right w:val="single" w:sz="6" w:space="12" w:color="AAAAAA"/>
+        </w:pBdr>
+        <w:shd w:val="clear" w:color="auto" w:fill="F5F5F5"/>
+        <w:spacing w:after="72" w:line="310" w:lineRule="atLeast"/>
+        <w:rPr>
+          <w:rStyle w:val="HTMLCode"/>
+          <w:b/>
+          <w:bCs/>
+          <w:color w:val="000000"/>
+        </w:rPr>
+      </w:pPr>
+      <w:r>
+        <w:rPr>
+          <w:rStyle w:val="HTMLCode"/>
+          <w:b/>
+          <w:bCs/>
+          <w:color w:val="000000"/>
+        </w:rPr>
+        <w:t>systemctl enable glassfish.service</w:t>
+      </w:r>
+    </w:p>
+    <w:p>
+      <w:pPr>
+        <w:pStyle w:val="HTML-voorafopgemaakt"/>
+        <w:pBdr>
+          <w:top w:val="single" w:sz="6" w:space="6" w:color="AAAAAA"/>
+          <w:left w:val="single" w:sz="6" w:space="12" w:color="AAAAAA"/>
+          <w:bottom w:val="single" w:sz="6" w:space="6" w:color="AAAAAA"/>
+          <w:right w:val="single" w:sz="6" w:space="12" w:color="AAAAAA"/>
+        </w:pBdr>
+        <w:shd w:val="clear" w:color="auto" w:fill="F5F5F5"/>
+        <w:spacing w:after="72" w:line="310" w:lineRule="atLeast"/>
+        <w:rPr>
+          <w:rStyle w:val="HTMLCode"/>
+          <w:b/>
+          <w:bCs/>
+          <w:color w:val="000000"/>
+        </w:rPr>
+      </w:pPr>
+      <w:r>
+        <w:rPr>
+          <w:rStyle w:val="HTMLCode"/>
+          <w:b/>
+          <w:bCs/>
+          <w:color w:val="000000"/>
+        </w:rPr>
+        <w:t>systemctl start glassfish.service</w:t>
+      </w:r>
+    </w:p>
+    <w:p/>
+    <w:p>
+      <w:r>
+        <w:t xml:space="preserve">Tot slot </w:t>
+      </w:r>
+      <w:r>
+        <w:t>is het zeker handig om deze service te kunnen bereiken vanaf een extern toestel. Daarom is het noodzakelijk om bepaalde poorten te openen. Standaard worden volgende poorten door GlassFish gebruikt:</w:t>
+      </w:r>
+    </w:p>
+    <w:p>
+      <w:pPr>
+        <w:pStyle w:val="Lijstalinea"/>
+        <w:numPr>
+          <w:ilvl w:val="0"/>
+          <w:numId w:val="26"/>
+        </w:numPr>
+      </w:pPr>
+      <w:r>
+        <w:t>Administratie: 4848</w:t>
+      </w:r>
+    </w:p>
+    <w:p>
+      <w:pPr>
+        <w:pStyle w:val="Lijstalinea"/>
+        <w:numPr>
+          <w:ilvl w:val="0"/>
+          <w:numId w:val="26"/>
+        </w:numPr>
+      </w:pPr>
+      <w:r>
+        <w:t>HTTP: 8080</w:t>
+      </w:r>
+    </w:p>
+    <w:p>
+      <w:pPr>
+        <w:pStyle w:val="Lijstalinea"/>
+        <w:numPr>
+          <w:ilvl w:val="0"/>
+          <w:numId w:val="26"/>
+        </w:numPr>
+      </w:pPr>
+      <w:r>
+        <w:t>HTTPS: 8181</w:t>
+      </w:r>
+    </w:p>
+    <w:p>
+      <w:r>
+        <w:lastRenderedPageBreak/>
+        <w:t>Poorten openen kan met onderstaande commando’s:</w:t>
+      </w:r>
+    </w:p>
+    <w:p/>
+    <w:p>
+      <w:pPr>
+        <w:pStyle w:val="HTML-voorafopgemaakt"/>
+        <w:pBdr>
+          <w:top w:val="single" w:sz="6" w:space="6" w:color="AAAAAA"/>
+          <w:left w:val="single" w:sz="6" w:space="12" w:color="AAAAAA"/>
+          <w:bottom w:val="single" w:sz="6" w:space="6" w:color="AAAAAA"/>
+          <w:right w:val="single" w:sz="6" w:space="12" w:color="AAAAAA"/>
+        </w:pBdr>
+        <w:shd w:val="clear" w:color="auto" w:fill="F5F5F5"/>
+        <w:spacing w:after="72" w:line="310" w:lineRule="atLeast"/>
+        <w:rPr>
+          <w:rStyle w:val="HTMLCode"/>
+          <w:b/>
+          <w:bCs/>
+          <w:color w:val="000000"/>
+        </w:rPr>
+      </w:pPr>
+      <w:r>
+        <w:rPr>
+          <w:rStyle w:val="HTMLCode"/>
+          <w:b/>
+          <w:bCs/>
+          <w:color w:val="000000"/>
+        </w:rPr>
+        <w:t xml:space="preserve">firewall-cmd --zone=pubic --add-port=8080/tcp --permanent  </w:t>
+      </w:r>
+    </w:p>
+    <w:p>
+      <w:pPr>
+        <w:pStyle w:val="HTML-voorafopgemaakt"/>
+        <w:pBdr>
+          <w:top w:val="single" w:sz="6" w:space="6" w:color="AAAAAA"/>
+          <w:left w:val="single" w:sz="6" w:space="12" w:color="AAAAAA"/>
+          <w:bottom w:val="single" w:sz="6" w:space="6" w:color="AAAAAA"/>
+          <w:right w:val="single" w:sz="6" w:space="12" w:color="AAAAAA"/>
+        </w:pBdr>
+        <w:shd w:val="clear" w:color="auto" w:fill="F5F5F5"/>
+        <w:spacing w:after="72" w:line="310" w:lineRule="atLeast"/>
+        <w:rPr>
+          <w:rStyle w:val="HTMLCode"/>
+          <w:b/>
+          <w:bCs/>
+          <w:color w:val="000000"/>
+        </w:rPr>
+      </w:pPr>
+      <w:r>
+        <w:rPr>
+          <w:rStyle w:val="HTMLCode"/>
+          <w:b/>
+          <w:bCs/>
+          <w:color w:val="000000"/>
+        </w:rPr>
+        <w:t>firewall-cmd --reload</w:t>
+      </w:r>
+    </w:p>
+    <w:p/>
+    <w:p>
+      <w:hyperlink r:id="rId70" w:history="1">
+        <w:r>
+          <w:rPr>
+            <w:rStyle w:val="Hyperlink"/>
+          </w:rPr>
+          <w:t>https://www.rosehosting.com/blog/install-glassfish-4-1-on-a-centos-7-vps/</w:t>
+        </w:r>
+      </w:hyperlink>
+    </w:p>
+    <w:p>
+      <w:bookmarkStart w:id="25" w:name="_GoBack"/>
+      <w:bookmarkEnd w:id="25"/>
     </w:p>
     <w:p>
       <w:pPr>
@@ -13142,7 +14686,7 @@
             <w:noProof/>
             <w:lang w:val="nl-NL"/>
           </w:rPr>
-          <w:t>25</w:t>
+          <w:t>30</w:t>
         </w:r>
         <w:r>
           <w:fldChar w:fldCharType="end"/>
@@ -14214,6 +15758,118 @@
     </w:lvl>
   </w:abstractNum>
   <w:abstractNum w:abstractNumId="9" w15:restartNumberingAfterBreak="0">
+    <w:nsid w:val="25DF163F"/>
+    <w:multiLevelType w:val="hybridMultilevel"/>
+    <w:tmpl w:val="F49CBEA6"/>
+    <w:lvl w:ilvl="0" w:tplc="D6843768">
+      <w:numFmt w:val="bullet"/>
+      <w:lvlText w:val=""/>
+      <w:lvlJc w:val="left"/>
+      <w:pPr>
+        <w:ind w:left="720" w:hanging="360"/>
+      </w:pPr>
+      <w:rPr>
+        <w:rFonts w:ascii="Symbol" w:eastAsiaTheme="minorHAnsi" w:hAnsi="Symbol" w:cstheme="minorBidi" w:hint="default"/>
+      </w:rPr>
+    </w:lvl>
+    <w:lvl w:ilvl="1" w:tplc="08130003" w:tentative="1">
+      <w:start w:val="1"/>
+      <w:numFmt w:val="bullet"/>
+      <w:lvlText w:val="o"/>
+      <w:lvlJc w:val="left"/>
+      <w:pPr>
+        <w:ind w:left="1440" w:hanging="360"/>
+      </w:pPr>
+      <w:rPr>
+        <w:rFonts w:ascii="Courier New" w:hAnsi="Courier New" w:cs="Courier New" w:hint="default"/>
+      </w:rPr>
+    </w:lvl>
+    <w:lvl w:ilvl="2" w:tplc="08130005" w:tentative="1">
+      <w:start w:val="1"/>
+      <w:numFmt w:val="bullet"/>
+      <w:lvlText w:val=""/>
+      <w:lvlJc w:val="left"/>
+      <w:pPr>
+        <w:ind w:left="2160" w:hanging="360"/>
+      </w:pPr>
+      <w:rPr>
+        <w:rFonts w:ascii="Wingdings" w:hAnsi="Wingdings" w:hint="default"/>
+      </w:rPr>
+    </w:lvl>
+    <w:lvl w:ilvl="3" w:tplc="08130001" w:tentative="1">
+      <w:start w:val="1"/>
+      <w:numFmt w:val="bullet"/>
+      <w:lvlText w:val=""/>
+      <w:lvlJc w:val="left"/>
+      <w:pPr>
+        <w:ind w:left="2880" w:hanging="360"/>
+      </w:pPr>
+      <w:rPr>
+        <w:rFonts w:ascii="Symbol" w:hAnsi="Symbol" w:hint="default"/>
+      </w:rPr>
+    </w:lvl>
+    <w:lvl w:ilvl="4" w:tplc="08130003" w:tentative="1">
+      <w:start w:val="1"/>
+      <w:numFmt w:val="bullet"/>
+      <w:lvlText w:val="o"/>
+      <w:lvlJc w:val="left"/>
+      <w:pPr>
+        <w:ind w:left="3600" w:hanging="360"/>
+      </w:pPr>
+      <w:rPr>
+        <w:rFonts w:ascii="Courier New" w:hAnsi="Courier New" w:cs="Courier New" w:hint="default"/>
+      </w:rPr>
+    </w:lvl>
+    <w:lvl w:ilvl="5" w:tplc="08130005" w:tentative="1">
+      <w:start w:val="1"/>
+      <w:numFmt w:val="bullet"/>
+      <w:lvlText w:val=""/>
+      <w:lvlJc w:val="left"/>
+      <w:pPr>
+        <w:ind w:left="4320" w:hanging="360"/>
+      </w:pPr>
+      <w:rPr>
+        <w:rFonts w:ascii="Wingdings" w:hAnsi="Wingdings" w:hint="default"/>
+      </w:rPr>
+    </w:lvl>
+    <w:lvl w:ilvl="6" w:tplc="08130001" w:tentative="1">
+      <w:start w:val="1"/>
+      <w:numFmt w:val="bullet"/>
+      <w:lvlText w:val=""/>
+      <w:lvlJc w:val="left"/>
+      <w:pPr>
+        <w:ind w:left="5040" w:hanging="360"/>
+      </w:pPr>
+      <w:rPr>
+        <w:rFonts w:ascii="Symbol" w:hAnsi="Symbol" w:hint="default"/>
+      </w:rPr>
+    </w:lvl>
+    <w:lvl w:ilvl="7" w:tplc="08130003" w:tentative="1">
+      <w:start w:val="1"/>
+      <w:numFmt w:val="bullet"/>
+      <w:lvlText w:val="o"/>
+      <w:lvlJc w:val="left"/>
+      <w:pPr>
+        <w:ind w:left="5760" w:hanging="360"/>
+      </w:pPr>
+      <w:rPr>
+        <w:rFonts w:ascii="Courier New" w:hAnsi="Courier New" w:cs="Courier New" w:hint="default"/>
+      </w:rPr>
+    </w:lvl>
+    <w:lvl w:ilvl="8" w:tplc="08130005" w:tentative="1">
+      <w:start w:val="1"/>
+      <w:numFmt w:val="bullet"/>
+      <w:lvlText w:val=""/>
+      <w:lvlJc w:val="left"/>
+      <w:pPr>
+        <w:ind w:left="6480" w:hanging="360"/>
+      </w:pPr>
+      <w:rPr>
+        <w:rFonts w:ascii="Wingdings" w:hAnsi="Wingdings" w:hint="default"/>
+      </w:rPr>
+    </w:lvl>
+  </w:abstractNum>
+  <w:abstractNum w:abstractNumId="10" w15:restartNumberingAfterBreak="0">
     <w:nsid w:val="2720330E"/>
     <w:multiLevelType w:val="hybridMultilevel"/>
     <w:tmpl w:val="A1AAA072"/>
@@ -14326,7 +15982,7 @@
       </w:rPr>
     </w:lvl>
   </w:abstractNum>
-  <w:abstractNum w:abstractNumId="10" w15:restartNumberingAfterBreak="0">
+  <w:abstractNum w:abstractNumId="11" w15:restartNumberingAfterBreak="0">
     <w:nsid w:val="2C1F6C32"/>
     <w:multiLevelType w:val="hybridMultilevel"/>
     <w:tmpl w:val="EFF063E8"/>
@@ -14439,7 +16095,7 @@
       </w:rPr>
     </w:lvl>
   </w:abstractNum>
-  <w:abstractNum w:abstractNumId="11" w15:restartNumberingAfterBreak="0">
+  <w:abstractNum w:abstractNumId="12" w15:restartNumberingAfterBreak="0">
     <w:nsid w:val="2FF4725D"/>
     <w:multiLevelType w:val="hybridMultilevel"/>
     <w:tmpl w:val="675216A4"/>
@@ -14552,7 +16208,7 @@
       </w:rPr>
     </w:lvl>
   </w:abstractNum>
-  <w:abstractNum w:abstractNumId="12" w15:restartNumberingAfterBreak="0">
+  <w:abstractNum w:abstractNumId="13" w15:restartNumberingAfterBreak="0">
     <w:nsid w:val="321A5A42"/>
     <w:multiLevelType w:val="hybridMultilevel"/>
     <w:tmpl w:val="9AAAFF6A"/>
@@ -14665,7 +16321,7 @@
       </w:rPr>
     </w:lvl>
   </w:abstractNum>
-  <w:abstractNum w:abstractNumId="13" w15:restartNumberingAfterBreak="0">
+  <w:abstractNum w:abstractNumId="14" w15:restartNumberingAfterBreak="0">
     <w:nsid w:val="32FB7409"/>
     <w:multiLevelType w:val="hybridMultilevel"/>
     <w:tmpl w:val="3A566C20"/>
@@ -14778,7 +16434,7 @@
       </w:rPr>
     </w:lvl>
   </w:abstractNum>
-  <w:abstractNum w:abstractNumId="14" w15:restartNumberingAfterBreak="0">
+  <w:abstractNum w:abstractNumId="15" w15:restartNumberingAfterBreak="0">
     <w:nsid w:val="4E1671C7"/>
     <w:multiLevelType w:val="hybridMultilevel"/>
     <w:tmpl w:val="81DE9AE2"/>
@@ -14891,7 +16547,7 @@
       </w:rPr>
     </w:lvl>
   </w:abstractNum>
-  <w:abstractNum w:abstractNumId="15" w15:restartNumberingAfterBreak="0">
+  <w:abstractNum w:abstractNumId="16" w15:restartNumberingAfterBreak="0">
     <w:nsid w:val="53C15F47"/>
     <w:multiLevelType w:val="hybridMultilevel"/>
     <w:tmpl w:val="ACA02158"/>
@@ -14980,7 +16636,7 @@
       </w:pPr>
     </w:lvl>
   </w:abstractNum>
-  <w:abstractNum w:abstractNumId="16" w15:restartNumberingAfterBreak="0">
+  <w:abstractNum w:abstractNumId="17" w15:restartNumberingAfterBreak="0">
     <w:nsid w:val="55EB65E1"/>
     <w:multiLevelType w:val="hybridMultilevel"/>
     <w:tmpl w:val="536E23DC"/>
@@ -15093,7 +16749,7 @@
       </w:rPr>
     </w:lvl>
   </w:abstractNum>
-  <w:abstractNum w:abstractNumId="17" w15:restartNumberingAfterBreak="0">
+  <w:abstractNum w:abstractNumId="18" w15:restartNumberingAfterBreak="0">
     <w:nsid w:val="57D979EA"/>
     <w:multiLevelType w:val="multilevel"/>
     <w:tmpl w:val="3326BBD6"/>
@@ -15203,7 +16859,7 @@
       </w:pPr>
     </w:lvl>
   </w:abstractNum>
-  <w:abstractNum w:abstractNumId="18" w15:restartNumberingAfterBreak="0">
+  <w:abstractNum w:abstractNumId="19" w15:restartNumberingAfterBreak="0">
     <w:nsid w:val="5AC622C0"/>
     <w:multiLevelType w:val="hybridMultilevel"/>
     <w:tmpl w:val="B67C3B08"/>
@@ -15316,7 +16972,7 @@
       </w:rPr>
     </w:lvl>
   </w:abstractNum>
-  <w:abstractNum w:abstractNumId="19" w15:restartNumberingAfterBreak="0">
+  <w:abstractNum w:abstractNumId="20" w15:restartNumberingAfterBreak="0">
     <w:nsid w:val="63364A95"/>
     <w:multiLevelType w:val="hybridMultilevel"/>
     <w:tmpl w:val="22C0A784"/>
@@ -15429,7 +17085,7 @@
       </w:rPr>
     </w:lvl>
   </w:abstractNum>
-  <w:abstractNum w:abstractNumId="20" w15:restartNumberingAfterBreak="0">
+  <w:abstractNum w:abstractNumId="21" w15:restartNumberingAfterBreak="0">
     <w:nsid w:val="711749FF"/>
     <w:multiLevelType w:val="hybridMultilevel"/>
     <w:tmpl w:val="F9663F16"/>
@@ -15542,7 +17198,7 @@
       </w:rPr>
     </w:lvl>
   </w:abstractNum>
-  <w:abstractNum w:abstractNumId="21" w15:restartNumberingAfterBreak="0">
+  <w:abstractNum w:abstractNumId="22" w15:restartNumberingAfterBreak="0">
     <w:nsid w:val="73A56288"/>
     <w:multiLevelType w:val="hybridMultilevel"/>
     <w:tmpl w:val="A372E616"/>
@@ -15655,7 +17311,7 @@
       </w:rPr>
     </w:lvl>
   </w:abstractNum>
-  <w:abstractNum w:abstractNumId="22" w15:restartNumberingAfterBreak="0">
+  <w:abstractNum w:abstractNumId="23" w15:restartNumberingAfterBreak="0">
     <w:nsid w:val="762E1190"/>
     <w:multiLevelType w:val="hybridMultilevel"/>
     <w:tmpl w:val="237A5060"/>
@@ -15770,7 +17426,7 @@
       </w:rPr>
     </w:lvl>
   </w:abstractNum>
-  <w:abstractNum w:abstractNumId="23" w15:restartNumberingAfterBreak="0">
+  <w:abstractNum w:abstractNumId="24" w15:restartNumberingAfterBreak="0">
     <w:nsid w:val="76FD1DF2"/>
     <w:multiLevelType w:val="multilevel"/>
     <w:tmpl w:val="E39A2236"/>
@@ -15879,7 +17535,7 @@
       </w:pPr>
     </w:lvl>
   </w:abstractNum>
-  <w:abstractNum w:abstractNumId="24" w15:restartNumberingAfterBreak="0">
+  <w:abstractNum w:abstractNumId="25" w15:restartNumberingAfterBreak="0">
     <w:nsid w:val="7A0E3C9D"/>
     <w:multiLevelType w:val="hybridMultilevel"/>
     <w:tmpl w:val="FEF6F1F8"/>
@@ -15996,61 +17652,61 @@
     <w:abstractNumId w:val="1"/>
   </w:num>
   <w:num w:numId="2">
-    <w:abstractNumId w:val="22"/>
+    <w:abstractNumId w:val="23"/>
   </w:num>
   <w:num w:numId="3">
-    <w:abstractNumId w:val="15"/>
+    <w:abstractNumId w:val="16"/>
   </w:num>
   <w:num w:numId="4">
     <w:abstractNumId w:val="8"/>
   </w:num>
   <w:num w:numId="5">
-    <w:abstractNumId w:val="16"/>
+    <w:abstractNumId w:val="17"/>
   </w:num>
   <w:num w:numId="6">
-    <w:abstractNumId w:val="13"/>
+    <w:abstractNumId w:val="14"/>
   </w:num>
   <w:num w:numId="7">
-    <w:abstractNumId w:val="19"/>
+    <w:abstractNumId w:val="20"/>
   </w:num>
   <w:num w:numId="8">
-    <w:abstractNumId w:val="10"/>
+    <w:abstractNumId w:val="11"/>
   </w:num>
   <w:num w:numId="9">
     <w:abstractNumId w:val="7"/>
   </w:num>
   <w:num w:numId="10">
-    <w:abstractNumId w:val="21"/>
+    <w:abstractNumId w:val="22"/>
   </w:num>
   <w:num w:numId="11">
-    <w:abstractNumId w:val="23"/>
+    <w:abstractNumId w:val="24"/>
   </w:num>
   <w:num w:numId="12">
-    <w:abstractNumId w:val="9"/>
+    <w:abstractNumId w:val="10"/>
   </w:num>
   <w:num w:numId="13">
     <w:abstractNumId w:val="5"/>
   </w:num>
   <w:num w:numId="14">
-    <w:abstractNumId w:val="18"/>
+    <w:abstractNumId w:val="19"/>
   </w:num>
   <w:num w:numId="15">
     <w:abstractNumId w:val="4"/>
   </w:num>
   <w:num w:numId="16">
-    <w:abstractNumId w:val="14"/>
+    <w:abstractNumId w:val="15"/>
   </w:num>
   <w:num w:numId="17">
-    <w:abstractNumId w:val="11"/>
+    <w:abstractNumId w:val="12"/>
   </w:num>
   <w:num w:numId="18">
-    <w:abstractNumId w:val="24"/>
+    <w:abstractNumId w:val="25"/>
   </w:num>
   <w:num w:numId="19">
-    <w:abstractNumId w:val="20"/>
+    <w:abstractNumId w:val="21"/>
   </w:num>
   <w:num w:numId="20">
-    <w:abstractNumId w:val="12"/>
+    <w:abstractNumId w:val="13"/>
   </w:num>
   <w:num w:numId="21">
     <w:abstractNumId w:val="6"/>
@@ -16065,7 +17721,10 @@
     <w:abstractNumId w:val="3"/>
   </w:num>
   <w:num w:numId="25">
-    <w:abstractNumId w:val="17"/>
+    <w:abstractNumId w:val="18"/>
+  </w:num>
+  <w:num w:numId="26">
+    <w:abstractNumId w:val="9"/>
   </w:num>
 </w:numbering>
 </file>
@@ -17157,7 +18816,6 @@
     <w:basedOn w:val="Standaard"/>
     <w:link w:val="HTML-voorafopgemaaktChar"/>
     <w:uiPriority w:val="99"/>
-    <w:semiHidden/>
     <w:unhideWhenUsed/>
     <w:rsid w:val="00A005DE"/>
     <w:pPr>
@@ -17215,7 +18873,6 @@
     <w:basedOn w:val="Standaardalinea-lettertype"/>
     <w:link w:val="HTML-voorafopgemaakt"/>
     <w:uiPriority w:val="99"/>
-    <w:semiHidden/>
     <w:rsid w:val="00A005DE"/>
     <w:rPr>
       <w:rFonts w:ascii="Courier New" w:eastAsia="Times New Roman" w:hAnsi="Courier New" w:cs="Courier New"/>
@@ -17955,7 +19612,7 @@
 </file>
 
 <file path=customXml/itemProps1.xml><?xml version="1.0" encoding="utf-8"?>
-<ds:datastoreItem xmlns:ds="http://schemas.openxmlformats.org/officeDocument/2006/customXml" ds:itemID="{848C2B2B-0991-474C-A208-F831C52BA291}">
+<ds:datastoreItem xmlns:ds="http://schemas.openxmlformats.org/officeDocument/2006/customXml" ds:itemID="{C5800468-4F1F-43DE-9A6E-33161555F7DF}">
   <ds:schemaRefs>
     <ds:schemaRef ds:uri="http://schemas.openxmlformats.org/officeDocument/2006/bibliography"/>
   </ds:schemaRefs>

</xml_diff>